<commit_message>
Update slide and report
</commit_message>
<xml_diff>
--- a/documents/Baocao.docx
+++ b/documents/Baocao.docx
@@ -502,15 +502,7 @@
                 <w:sz w:val="28"/>
                 <w:szCs w:val="28"/>
               </w:rPr>
-              <w:t xml:space="preserve">, </w:t>
-            </w:r>
-            <w:r>
-              <w:rPr>
-                <w:b/>
-                <w:sz w:val="28"/>
-                <w:szCs w:val="28"/>
-              </w:rPr>
-              <w:t>NGUYỄN MẠNH QUỲNH</w:t>
+              <w:t>, NGUYỄN MẠNH QUỲNH</w:t>
             </w:r>
           </w:p>
           <w:p>
@@ -3362,60 +3354,6 @@
           <w:b/>
         </w:rPr>
       </w:pPr>
-      <w:r>
-        <w:rPr>
-          <w:b/>
-          <w:noProof/>
-        </w:rPr>
-        <w:drawing>
-          <wp:inline distT="0" distB="0" distL="0" distR="0" wp14:anchorId="30006B94" wp14:editId="726693BE">
-            <wp:extent cx="5446395" cy="3005455"/>
-            <wp:effectExtent l="0" t="0" r="0" b="0"/>
-            <wp:docPr id="10" name="Hình ảnh 10"/>
-            <wp:cNvGraphicFramePr>
-              <a:graphicFrameLocks xmlns:a="http://schemas.openxmlformats.org/drawingml/2006/main" noChangeAspect="1"/>
-            </wp:cNvGraphicFramePr>
-            <a:graphic xmlns:a="http://schemas.openxmlformats.org/drawingml/2006/main">
-              <a:graphicData uri="http://schemas.openxmlformats.org/drawingml/2006/picture">
-                <pic:pic xmlns:pic="http://schemas.openxmlformats.org/drawingml/2006/picture">
-                  <pic:nvPicPr>
-                    <pic:cNvPr id="0" name="Picture 3"/>
-                    <pic:cNvPicPr>
-                      <a:picLocks noChangeAspect="1" noChangeArrowheads="1"/>
-                    </pic:cNvPicPr>
-                  </pic:nvPicPr>
-                  <pic:blipFill>
-                    <a:blip r:embed="rId10">
-                      <a:extLst>
-                        <a:ext uri="{28A0092B-C50C-407E-A947-70E740481C1C}">
-                          <a14:useLocalDpi xmlns:a14="http://schemas.microsoft.com/office/drawing/2010/main" val="0"/>
-                        </a:ext>
-                      </a:extLst>
-                    </a:blip>
-                    <a:srcRect/>
-                    <a:stretch>
-                      <a:fillRect/>
-                    </a:stretch>
-                  </pic:blipFill>
-                  <pic:spPr bwMode="auto">
-                    <a:xfrm>
-                      <a:off x="0" y="0"/>
-                      <a:ext cx="5446395" cy="3005455"/>
-                    </a:xfrm>
-                    <a:prstGeom prst="rect">
-                      <a:avLst/>
-                    </a:prstGeom>
-                    <a:noFill/>
-                    <a:ln>
-                      <a:noFill/>
-                    </a:ln>
-                  </pic:spPr>
-                </pic:pic>
-              </a:graphicData>
-            </a:graphic>
-          </wp:inline>
-        </w:drawing>
-      </w:r>
     </w:p>
     <w:p>
       <w:pPr>
@@ -3462,60 +3400,6 @@
           <w:b/>
         </w:rPr>
       </w:pPr>
-      <w:r>
-        <w:rPr>
-          <w:b/>
-          <w:noProof/>
-        </w:rPr>
-        <w:drawing>
-          <wp:inline distT="0" distB="0" distL="0" distR="0" wp14:anchorId="1B2BCE08" wp14:editId="360C511A">
-            <wp:extent cx="5438775" cy="2854325"/>
-            <wp:effectExtent l="0" t="0" r="0" b="0"/>
-            <wp:docPr id="9" name="Hình ảnh 9"/>
-            <wp:cNvGraphicFramePr>
-              <a:graphicFrameLocks xmlns:a="http://schemas.openxmlformats.org/drawingml/2006/main" noChangeAspect="1"/>
-            </wp:cNvGraphicFramePr>
-            <a:graphic xmlns:a="http://schemas.openxmlformats.org/drawingml/2006/main">
-              <a:graphicData uri="http://schemas.openxmlformats.org/drawingml/2006/picture">
-                <pic:pic xmlns:pic="http://schemas.openxmlformats.org/drawingml/2006/picture">
-                  <pic:nvPicPr>
-                    <pic:cNvPr id="0" name="Picture 4"/>
-                    <pic:cNvPicPr>
-                      <a:picLocks noChangeAspect="1" noChangeArrowheads="1"/>
-                    </pic:cNvPicPr>
-                  </pic:nvPicPr>
-                  <pic:blipFill>
-                    <a:blip r:embed="rId11" cstate="print">
-                      <a:extLst>
-                        <a:ext uri="{28A0092B-C50C-407E-A947-70E740481C1C}">
-                          <a14:useLocalDpi xmlns:a14="http://schemas.microsoft.com/office/drawing/2010/main" val="0"/>
-                        </a:ext>
-                      </a:extLst>
-                    </a:blip>
-                    <a:srcRect/>
-                    <a:stretch>
-                      <a:fillRect/>
-                    </a:stretch>
-                  </pic:blipFill>
-                  <pic:spPr bwMode="auto">
-                    <a:xfrm>
-                      <a:off x="0" y="0"/>
-                      <a:ext cx="5438775" cy="2854325"/>
-                    </a:xfrm>
-                    <a:prstGeom prst="rect">
-                      <a:avLst/>
-                    </a:prstGeom>
-                    <a:noFill/>
-                    <a:ln>
-                      <a:noFill/>
-                    </a:ln>
-                  </pic:spPr>
-                </pic:pic>
-              </a:graphicData>
-            </a:graphic>
-          </wp:inline>
-        </w:drawing>
-      </w:r>
     </w:p>
     <w:p>
       <w:pPr>
@@ -3608,60 +3492,6 @@
           <w:b/>
         </w:rPr>
       </w:pPr>
-      <w:r>
-        <w:rPr>
-          <w:b/>
-          <w:noProof/>
-        </w:rPr>
-        <w:drawing>
-          <wp:inline distT="0" distB="0" distL="0" distR="0" wp14:anchorId="7A8BC465" wp14:editId="39630876">
-            <wp:extent cx="5438775" cy="2926080"/>
-            <wp:effectExtent l="0" t="0" r="0" b="0"/>
-            <wp:docPr id="8" name="Hình ảnh 8"/>
-            <wp:cNvGraphicFramePr>
-              <a:graphicFrameLocks xmlns:a="http://schemas.openxmlformats.org/drawingml/2006/main" noChangeAspect="1"/>
-            </wp:cNvGraphicFramePr>
-            <a:graphic xmlns:a="http://schemas.openxmlformats.org/drawingml/2006/main">
-              <a:graphicData uri="http://schemas.openxmlformats.org/drawingml/2006/picture">
-                <pic:pic xmlns:pic="http://schemas.openxmlformats.org/drawingml/2006/picture">
-                  <pic:nvPicPr>
-                    <pic:cNvPr id="0" name="Picture 5"/>
-                    <pic:cNvPicPr>
-                      <a:picLocks noChangeAspect="1" noChangeArrowheads="1"/>
-                    </pic:cNvPicPr>
-                  </pic:nvPicPr>
-                  <pic:blipFill>
-                    <a:blip r:embed="rId12">
-                      <a:extLst>
-                        <a:ext uri="{28A0092B-C50C-407E-A947-70E740481C1C}">
-                          <a14:useLocalDpi xmlns:a14="http://schemas.microsoft.com/office/drawing/2010/main" val="0"/>
-                        </a:ext>
-                      </a:extLst>
-                    </a:blip>
-                    <a:srcRect/>
-                    <a:stretch>
-                      <a:fillRect/>
-                    </a:stretch>
-                  </pic:blipFill>
-                  <pic:spPr bwMode="auto">
-                    <a:xfrm>
-                      <a:off x="0" y="0"/>
-                      <a:ext cx="5438775" cy="2926080"/>
-                    </a:xfrm>
-                    <a:prstGeom prst="rect">
-                      <a:avLst/>
-                    </a:prstGeom>
-                    <a:noFill/>
-                    <a:ln>
-                      <a:noFill/>
-                    </a:ln>
-                  </pic:spPr>
-                </pic:pic>
-              </a:graphicData>
-            </a:graphic>
-          </wp:inline>
-        </w:drawing>
-      </w:r>
     </w:p>
     <w:p>
       <w:pPr>
@@ -3718,60 +3548,6 @@
           <w:b/>
         </w:rPr>
       </w:pPr>
-      <w:r>
-        <w:rPr>
-          <w:b/>
-          <w:noProof/>
-        </w:rPr>
-        <w:drawing>
-          <wp:inline distT="0" distB="0" distL="0" distR="0" wp14:anchorId="5EFA5F6F" wp14:editId="25B6EC0F">
-            <wp:extent cx="5438775" cy="3005455"/>
-            <wp:effectExtent l="0" t="0" r="0" b="0"/>
-            <wp:docPr id="7" name="Hình ảnh 7"/>
-            <wp:cNvGraphicFramePr>
-              <a:graphicFrameLocks xmlns:a="http://schemas.openxmlformats.org/drawingml/2006/main" noChangeAspect="1"/>
-            </wp:cNvGraphicFramePr>
-            <a:graphic xmlns:a="http://schemas.openxmlformats.org/drawingml/2006/main">
-              <a:graphicData uri="http://schemas.openxmlformats.org/drawingml/2006/picture">
-                <pic:pic xmlns:pic="http://schemas.openxmlformats.org/drawingml/2006/picture">
-                  <pic:nvPicPr>
-                    <pic:cNvPr id="0" name="Picture 6"/>
-                    <pic:cNvPicPr>
-                      <a:picLocks noChangeAspect="1" noChangeArrowheads="1"/>
-                    </pic:cNvPicPr>
-                  </pic:nvPicPr>
-                  <pic:blipFill>
-                    <a:blip r:embed="rId13">
-                      <a:extLst>
-                        <a:ext uri="{28A0092B-C50C-407E-A947-70E740481C1C}">
-                          <a14:useLocalDpi xmlns:a14="http://schemas.microsoft.com/office/drawing/2010/main" val="0"/>
-                        </a:ext>
-                      </a:extLst>
-                    </a:blip>
-                    <a:srcRect/>
-                    <a:stretch>
-                      <a:fillRect/>
-                    </a:stretch>
-                  </pic:blipFill>
-                  <pic:spPr bwMode="auto">
-                    <a:xfrm>
-                      <a:off x="0" y="0"/>
-                      <a:ext cx="5438775" cy="3005455"/>
-                    </a:xfrm>
-                    <a:prstGeom prst="rect">
-                      <a:avLst/>
-                    </a:prstGeom>
-                    <a:noFill/>
-                    <a:ln>
-                      <a:noFill/>
-                    </a:ln>
-                  </pic:spPr>
-                </pic:pic>
-              </a:graphicData>
-            </a:graphic>
-          </wp:inline>
-        </w:drawing>
-      </w:r>
     </w:p>
     <w:p>
       <w:pPr>
@@ -3816,7 +3592,6 @@
         <w:rPr>
           <w:b/>
         </w:rPr>
-        <w:lastRenderedPageBreak/>
         <w:t>Giao diện đăng nhập chơi multi</w:t>
       </w:r>
     </w:p>
@@ -3829,60 +3604,6 @@
           <w:b/>
         </w:rPr>
       </w:pPr>
-      <w:r>
-        <w:rPr>
-          <w:b/>
-          <w:noProof/>
-        </w:rPr>
-        <w:drawing>
-          <wp:inline distT="0" distB="0" distL="0" distR="0" wp14:anchorId="462C1232" wp14:editId="19ACC154">
-            <wp:extent cx="5446395" cy="2997835"/>
-            <wp:effectExtent l="0" t="0" r="0" b="0"/>
-            <wp:docPr id="6" name="Hình ảnh 6"/>
-            <wp:cNvGraphicFramePr>
-              <a:graphicFrameLocks xmlns:a="http://schemas.openxmlformats.org/drawingml/2006/main" noChangeAspect="1"/>
-            </wp:cNvGraphicFramePr>
-            <a:graphic xmlns:a="http://schemas.openxmlformats.org/drawingml/2006/main">
-              <a:graphicData uri="http://schemas.openxmlformats.org/drawingml/2006/picture">
-                <pic:pic xmlns:pic="http://schemas.openxmlformats.org/drawingml/2006/picture">
-                  <pic:nvPicPr>
-                    <pic:cNvPr id="0" name="Picture 7"/>
-                    <pic:cNvPicPr>
-                      <a:picLocks noChangeAspect="1" noChangeArrowheads="1"/>
-                    </pic:cNvPicPr>
-                  </pic:nvPicPr>
-                  <pic:blipFill>
-                    <a:blip r:embed="rId14">
-                      <a:extLst>
-                        <a:ext uri="{28A0092B-C50C-407E-A947-70E740481C1C}">
-                          <a14:useLocalDpi xmlns:a14="http://schemas.microsoft.com/office/drawing/2010/main" val="0"/>
-                        </a:ext>
-                      </a:extLst>
-                    </a:blip>
-                    <a:srcRect/>
-                    <a:stretch>
-                      <a:fillRect/>
-                    </a:stretch>
-                  </pic:blipFill>
-                  <pic:spPr bwMode="auto">
-                    <a:xfrm>
-                      <a:off x="0" y="0"/>
-                      <a:ext cx="5446395" cy="2997835"/>
-                    </a:xfrm>
-                    <a:prstGeom prst="rect">
-                      <a:avLst/>
-                    </a:prstGeom>
-                    <a:noFill/>
-                    <a:ln>
-                      <a:noFill/>
-                    </a:ln>
-                  </pic:spPr>
-                </pic:pic>
-              </a:graphicData>
-            </a:graphic>
-          </wp:inline>
-        </w:drawing>
-      </w:r>
     </w:p>
     <w:p>
       <w:pPr>
@@ -3955,60 +3676,6 @@
           <w:b/>
         </w:rPr>
       </w:pPr>
-      <w:r>
-        <w:rPr>
-          <w:b/>
-          <w:noProof/>
-        </w:rPr>
-        <w:drawing>
-          <wp:inline distT="0" distB="0" distL="0" distR="0" wp14:anchorId="23C2DF15" wp14:editId="4B710E7B">
-            <wp:extent cx="5438775" cy="3005455"/>
-            <wp:effectExtent l="0" t="0" r="0" b="0"/>
-            <wp:docPr id="5" name="Hình ảnh 5"/>
-            <wp:cNvGraphicFramePr>
-              <a:graphicFrameLocks xmlns:a="http://schemas.openxmlformats.org/drawingml/2006/main" noChangeAspect="1"/>
-            </wp:cNvGraphicFramePr>
-            <a:graphic xmlns:a="http://schemas.openxmlformats.org/drawingml/2006/main">
-              <a:graphicData uri="http://schemas.openxmlformats.org/drawingml/2006/picture">
-                <pic:pic xmlns:pic="http://schemas.openxmlformats.org/drawingml/2006/picture">
-                  <pic:nvPicPr>
-                    <pic:cNvPr id="0" name="Picture 8"/>
-                    <pic:cNvPicPr>
-                      <a:picLocks noChangeAspect="1" noChangeArrowheads="1"/>
-                    </pic:cNvPicPr>
-                  </pic:nvPicPr>
-                  <pic:blipFill>
-                    <a:blip r:embed="rId15">
-                      <a:extLst>
-                        <a:ext uri="{28A0092B-C50C-407E-A947-70E740481C1C}">
-                          <a14:useLocalDpi xmlns:a14="http://schemas.microsoft.com/office/drawing/2010/main" val="0"/>
-                        </a:ext>
-                      </a:extLst>
-                    </a:blip>
-                    <a:srcRect/>
-                    <a:stretch>
-                      <a:fillRect/>
-                    </a:stretch>
-                  </pic:blipFill>
-                  <pic:spPr bwMode="auto">
-                    <a:xfrm>
-                      <a:off x="0" y="0"/>
-                      <a:ext cx="5438775" cy="3005455"/>
-                    </a:xfrm>
-                    <a:prstGeom prst="rect">
-                      <a:avLst/>
-                    </a:prstGeom>
-                    <a:noFill/>
-                    <a:ln>
-                      <a:noFill/>
-                    </a:ln>
-                  </pic:spPr>
-                </pic:pic>
-              </a:graphicData>
-            </a:graphic>
-          </wp:inline>
-        </w:drawing>
-      </w:r>
     </w:p>
     <w:p>
       <w:pPr>
@@ -4062,6 +3729,7 @@
         <w:rPr>
           <w:b/>
         </w:rPr>
+        <w:lastRenderedPageBreak/>
         <w:t>Giao diện trong trò chơi</w:t>
       </w:r>
     </w:p>
@@ -4074,60 +3742,6 @@
           <w:b/>
         </w:rPr>
       </w:pPr>
-      <w:r>
-        <w:rPr>
-          <w:b/>
-          <w:noProof/>
-        </w:rPr>
-        <w:drawing>
-          <wp:inline distT="0" distB="0" distL="0" distR="0" wp14:anchorId="793B354D" wp14:editId="5C34B043">
-            <wp:extent cx="5574030" cy="3068955"/>
-            <wp:effectExtent l="0" t="0" r="0" b="0"/>
-            <wp:docPr id="11" name="Hình ảnh 11"/>
-            <wp:cNvGraphicFramePr>
-              <a:graphicFrameLocks xmlns:a="http://schemas.openxmlformats.org/drawingml/2006/main" noChangeAspect="1"/>
-            </wp:cNvGraphicFramePr>
-            <a:graphic xmlns:a="http://schemas.openxmlformats.org/drawingml/2006/main">
-              <a:graphicData uri="http://schemas.openxmlformats.org/drawingml/2006/picture">
-                <pic:pic xmlns:pic="http://schemas.openxmlformats.org/drawingml/2006/picture">
-                  <pic:nvPicPr>
-                    <pic:cNvPr id="0" name="Picture 1"/>
-                    <pic:cNvPicPr>
-                      <a:picLocks noChangeAspect="1" noChangeArrowheads="1"/>
-                    </pic:cNvPicPr>
-                  </pic:nvPicPr>
-                  <pic:blipFill>
-                    <a:blip r:embed="rId16" cstate="print">
-                      <a:extLst>
-                        <a:ext uri="{28A0092B-C50C-407E-A947-70E740481C1C}">
-                          <a14:useLocalDpi xmlns:a14="http://schemas.microsoft.com/office/drawing/2010/main" val="0"/>
-                        </a:ext>
-                      </a:extLst>
-                    </a:blip>
-                    <a:srcRect/>
-                    <a:stretch>
-                      <a:fillRect/>
-                    </a:stretch>
-                  </pic:blipFill>
-                  <pic:spPr bwMode="auto">
-                    <a:xfrm>
-                      <a:off x="0" y="0"/>
-                      <a:ext cx="5574030" cy="3068955"/>
-                    </a:xfrm>
-                    <a:prstGeom prst="rect">
-                      <a:avLst/>
-                    </a:prstGeom>
-                    <a:noFill/>
-                    <a:ln>
-                      <a:noFill/>
-                    </a:ln>
-                  </pic:spPr>
-                </pic:pic>
-              </a:graphicData>
-            </a:graphic>
-          </wp:inline>
-        </w:drawing>
-      </w:r>
     </w:p>
     <w:p>
       <w:pPr>
@@ -4172,60 +3786,6 @@
           <w:b/>
         </w:rPr>
       </w:pPr>
-      <w:r>
-        <w:rPr>
-          <w:b/>
-          <w:noProof/>
-        </w:rPr>
-        <w:drawing>
-          <wp:inline distT="0" distB="0" distL="0" distR="0" wp14:anchorId="21B79AED" wp14:editId="148B12AF">
-            <wp:extent cx="5438775" cy="3037205"/>
-            <wp:effectExtent l="0" t="0" r="0" b="0"/>
-            <wp:docPr id="3" name="Hình ảnh 3"/>
-            <wp:cNvGraphicFramePr>
-              <a:graphicFrameLocks xmlns:a="http://schemas.openxmlformats.org/drawingml/2006/main" noChangeAspect="1"/>
-            </wp:cNvGraphicFramePr>
-            <a:graphic xmlns:a="http://schemas.openxmlformats.org/drawingml/2006/main">
-              <a:graphicData uri="http://schemas.openxmlformats.org/drawingml/2006/picture">
-                <pic:pic xmlns:pic="http://schemas.openxmlformats.org/drawingml/2006/picture">
-                  <pic:nvPicPr>
-                    <pic:cNvPr id="0" name="Picture 10"/>
-                    <pic:cNvPicPr>
-                      <a:picLocks noChangeAspect="1" noChangeArrowheads="1"/>
-                    </pic:cNvPicPr>
-                  </pic:nvPicPr>
-                  <pic:blipFill>
-                    <a:blip r:embed="rId17" cstate="print">
-                      <a:extLst>
-                        <a:ext uri="{28A0092B-C50C-407E-A947-70E740481C1C}">
-                          <a14:useLocalDpi xmlns:a14="http://schemas.microsoft.com/office/drawing/2010/main" val="0"/>
-                        </a:ext>
-                      </a:extLst>
-                    </a:blip>
-                    <a:srcRect/>
-                    <a:stretch>
-                      <a:fillRect/>
-                    </a:stretch>
-                  </pic:blipFill>
-                  <pic:spPr bwMode="auto">
-                    <a:xfrm>
-                      <a:off x="0" y="0"/>
-                      <a:ext cx="5438775" cy="3037205"/>
-                    </a:xfrm>
-                    <a:prstGeom prst="rect">
-                      <a:avLst/>
-                    </a:prstGeom>
-                    <a:noFill/>
-                    <a:ln>
-                      <a:noFill/>
-                    </a:ln>
-                  </pic:spPr>
-                </pic:pic>
-              </a:graphicData>
-            </a:graphic>
-          </wp:inline>
-        </w:drawing>
-      </w:r>
     </w:p>
     <w:p>
       <w:pPr>
@@ -4256,9 +3816,6 @@
           <w:sz w:val="28"/>
         </w:rPr>
       </w:pPr>
-      <w:r>
-        <w:br w:type="page"/>
-      </w:r>
     </w:p>
     <w:p>
       <w:pPr>
@@ -4299,60 +3856,6 @@
           <w:b/>
         </w:rPr>
       </w:pPr>
-      <w:r>
-        <w:rPr>
-          <w:b/>
-          <w:noProof/>
-        </w:rPr>
-        <w:drawing>
-          <wp:inline distT="0" distB="0" distL="0" distR="0" wp14:anchorId="6FCA9CED" wp14:editId="02860934">
-            <wp:extent cx="5581650" cy="2981960"/>
-            <wp:effectExtent l="0" t="0" r="0" b="0"/>
-            <wp:docPr id="16" name="Hình ảnh 16"/>
-            <wp:cNvGraphicFramePr>
-              <a:graphicFrameLocks xmlns:a="http://schemas.openxmlformats.org/drawingml/2006/main" noChangeAspect="1"/>
-            </wp:cNvGraphicFramePr>
-            <a:graphic xmlns:a="http://schemas.openxmlformats.org/drawingml/2006/main">
-              <a:graphicData uri="http://schemas.openxmlformats.org/drawingml/2006/picture">
-                <pic:pic xmlns:pic="http://schemas.openxmlformats.org/drawingml/2006/picture">
-                  <pic:nvPicPr>
-                    <pic:cNvPr id="0" name="Picture 2"/>
-                    <pic:cNvPicPr>
-                      <a:picLocks noChangeAspect="1" noChangeArrowheads="1"/>
-                    </pic:cNvPicPr>
-                  </pic:nvPicPr>
-                  <pic:blipFill>
-                    <a:blip r:embed="rId18" cstate="print">
-                      <a:extLst>
-                        <a:ext uri="{28A0092B-C50C-407E-A947-70E740481C1C}">
-                          <a14:useLocalDpi xmlns:a14="http://schemas.microsoft.com/office/drawing/2010/main" val="0"/>
-                        </a:ext>
-                      </a:extLst>
-                    </a:blip>
-                    <a:srcRect/>
-                    <a:stretch>
-                      <a:fillRect/>
-                    </a:stretch>
-                  </pic:blipFill>
-                  <pic:spPr bwMode="auto">
-                    <a:xfrm>
-                      <a:off x="0" y="0"/>
-                      <a:ext cx="5581650" cy="2981960"/>
-                    </a:xfrm>
-                    <a:prstGeom prst="rect">
-                      <a:avLst/>
-                    </a:prstGeom>
-                    <a:noFill/>
-                    <a:ln>
-                      <a:noFill/>
-                    </a:ln>
-                  </pic:spPr>
-                </pic:pic>
-              </a:graphicData>
-            </a:graphic>
-          </wp:inline>
-        </w:drawing>
-      </w:r>
     </w:p>
     <w:p>
       <w:pPr>
@@ -4401,9 +3904,6 @@
           <w:sz w:val="28"/>
         </w:rPr>
       </w:pPr>
-      <w:r>
-        <w:br w:type="page"/>
-      </w:r>
     </w:p>
     <w:p>
       <w:pPr>
@@ -4413,8 +3913,98 @@
           <w:b/>
           <w:sz w:val="28"/>
         </w:rPr>
+      </w:pPr>
+    </w:p>
+    <w:p>
+      <w:pPr>
+        <w:spacing w:after="240" w:line="360" w:lineRule="auto"/>
+        <w:jc w:val="center"/>
+        <w:rPr>
+          <w:b/>
+          <w:sz w:val="28"/>
+        </w:rPr>
+      </w:pPr>
+    </w:p>
+    <w:p>
+      <w:pPr>
+        <w:spacing w:after="240" w:line="360" w:lineRule="auto"/>
+        <w:jc w:val="center"/>
+        <w:rPr>
+          <w:b/>
+          <w:sz w:val="28"/>
+        </w:rPr>
+      </w:pPr>
+    </w:p>
+    <w:p>
+      <w:pPr>
+        <w:spacing w:after="240" w:line="360" w:lineRule="auto"/>
+        <w:jc w:val="center"/>
+        <w:rPr>
+          <w:b/>
+          <w:sz w:val="28"/>
+        </w:rPr>
+      </w:pPr>
+    </w:p>
+    <w:p>
+      <w:pPr>
+        <w:spacing w:after="240" w:line="360" w:lineRule="auto"/>
+        <w:jc w:val="center"/>
+        <w:rPr>
+          <w:b/>
+          <w:sz w:val="28"/>
+        </w:rPr>
+      </w:pPr>
+    </w:p>
+    <w:p>
+      <w:pPr>
+        <w:spacing w:after="240" w:line="360" w:lineRule="auto"/>
+        <w:jc w:val="center"/>
+        <w:rPr>
+          <w:b/>
+          <w:sz w:val="28"/>
+        </w:rPr>
+      </w:pPr>
+    </w:p>
+    <w:p>
+      <w:pPr>
+        <w:spacing w:after="240" w:line="360" w:lineRule="auto"/>
+        <w:jc w:val="center"/>
+        <w:rPr>
+          <w:b/>
+          <w:sz w:val="28"/>
+        </w:rPr>
+      </w:pPr>
+    </w:p>
+    <w:p>
+      <w:pPr>
+        <w:spacing w:after="240" w:line="360" w:lineRule="auto"/>
+        <w:jc w:val="center"/>
+        <w:rPr>
+          <w:b/>
+          <w:sz w:val="28"/>
+        </w:rPr>
+      </w:pPr>
+    </w:p>
+    <w:p>
+      <w:pPr>
+        <w:spacing w:after="240" w:line="360" w:lineRule="auto"/>
+        <w:jc w:val="center"/>
+        <w:rPr>
+          <w:b/>
+          <w:sz w:val="28"/>
+        </w:rPr>
+      </w:pPr>
+    </w:p>
+    <w:p>
+      <w:pPr>
+        <w:spacing w:after="240" w:line="360" w:lineRule="auto"/>
+        <w:jc w:val="center"/>
+        <w:rPr>
+          <w:b/>
+          <w:sz w:val="28"/>
+        </w:rPr>
         <w:sectPr>
-          <w:footerReference w:type="default" r:id="rId19"/>
+          <w:footerReference w:type="default" r:id="rId10"/>
           <w:type w:val="continuous"/>
           <w:pgSz w:w="11909" w:h="16834" w:code="9"/>
           <w:pgMar w:top="1701" w:right="1134" w:bottom="1985" w:left="1985" w:header="720" w:footer="720" w:gutter="0"/>
@@ -6960,13 +6550,23 @@
           <w:bCs/>
         </w:rPr>
         <w:tab/>
-        <w:t>Mỗi chức năng trong game đều được tách thành 1 server riêng biệt và được viết bằng nhiều ngôn ngữ khác nhau để phù hợp với yêu cầu, cũng như sẽ không ảnh hưởng đến các server khác nếu 1 trong các server hiện tại không hoạt động</w:t>
+      </w:r>
+      <w:r>
+        <w:rPr>
+          <w:bCs/>
+        </w:rPr>
+        <w:t>Do thiết kế game hyper-casual, phần chơi online không quá cầu kỳ, phức tạp nhưng đặt nặng vấn đề đường truyền và chất lượng khi chơi ở chế độ multi. Do đó, nhóm chọn Scala và sử dụng Akka Toolkit để thiết kế server.</w:t>
+      </w:r>
+      <w:r>
+        <w:rPr>
+          <w:bCs/>
+        </w:rPr>
+        <w:tab/>
       </w:r>
     </w:p>
     <w:p>
       <w:pPr>
         <w:spacing w:line="360" w:lineRule="auto"/>
-        <w:ind w:firstLine="360"/>
         <w:jc w:val="both"/>
         <w:outlineLvl w:val="1"/>
         <w:rPr>
@@ -6977,31 +6577,13 @@
         <w:rPr>
           <w:bCs/>
         </w:rPr>
-        <w:t>1.</w:t>
-      </w:r>
-      <w:r>
-        <w:rPr>
-          <w:bCs/>
-        </w:rPr>
         <w:tab/>
-      </w:r>
-      <w:r>
-        <w:rPr>
-          <w:bCs/>
-        </w:rPr>
-        <w:t>Chat server( Scala and Akka toolkit)</w:t>
-      </w:r>
-      <w:r>
-        <w:rPr>
-          <w:bCs/>
-        </w:rPr>
-        <w:t>:</w:t>
+        <w:t>Việc sử dụng Scala và code hướng Functional Programming( hướng hàm) giúp code ngắn gọn, đảm bảo hiệu năng và dễ mở rộng hoặc tái sử dụng sau này. Kết hợp với Akka Toolkit giúp game có thể xử lý số lượng lớn người chơi và dữ liệu cùng một lúc trên nhiều core, tận dụng được tối đa hiệu suất server.</w:t>
       </w:r>
     </w:p>
     <w:p>
       <w:pPr>
         <w:spacing w:line="360" w:lineRule="auto"/>
-        <w:ind w:firstLine="1080"/>
         <w:jc w:val="both"/>
         <w:outlineLvl w:val="1"/>
         <w:rPr>
@@ -7012,153 +6594,196 @@
         <w:rPr>
           <w:bCs/>
         </w:rPr>
-        <w:t>Sử dụng Akka Toolkit cùng mô hình Actor và Streamming, giúp việc gửi và nhận được diễn ra đồng thời và nhanh chóng, xử lý được lượng lớn tin nhắn một lúc và tận dụng được tối đa hiệu năng server, đồng thời cũng dễ mở rộng về sau khi dữ liệu và lượng người dùng, server ngày một lớn với Akka Remote &amp; Cluster</w:t>
-      </w:r>
-    </w:p>
-    <w:p>
-      <w:pPr>
+        <w:tab/>
+        <w:t xml:space="preserve">Mô hình </w:t>
+      </w:r>
+      <w:bookmarkStart w:id="12" w:name="_Hlk69082133"/>
+      <w:r>
+        <w:rPr>
+          <w:bCs/>
+        </w:rPr>
+        <w:t>server dựa th</w:t>
+      </w:r>
+      <w:bookmarkEnd w:id="12"/>
+      <w:r>
+        <w:rPr>
+          <w:bCs/>
+        </w:rPr>
+        <w:t xml:space="preserve">eo cấu trúc Actor để có thể xử lý tối đa theo hướng </w:t>
+      </w:r>
+      <w:r>
+        <w:rPr>
+          <w:bCs/>
+        </w:rPr>
+        <w:t>concurrency</w:t>
+      </w:r>
+      <w:r>
+        <w:rPr>
+          <w:bCs/>
+        </w:rPr>
+        <w:t xml:space="preserve"> mà không gặp các vấn đề như deadlock,…Theo mô hình sau:</w:t>
+      </w:r>
+    </w:p>
+    <w:p>
+      <w:pPr>
+        <w:pStyle w:val="ListParagraph"/>
+        <w:numPr>
+          <w:ilvl w:val="0"/>
+          <w:numId w:val="68"/>
+        </w:numPr>
         <w:spacing w:line="360" w:lineRule="auto"/>
-        <w:ind w:firstLine="360"/>
         <w:jc w:val="both"/>
         <w:outlineLvl w:val="1"/>
         <w:rPr>
-          <w:bCs/>
-        </w:rPr>
-      </w:pPr>
-      <w:r>
-        <w:rPr>
-          <w:bCs/>
-        </w:rPr>
-        <w:t>2.</w:t>
-      </w:r>
-      <w:r>
-        <w:rPr>
-          <w:bCs/>
-        </w:rPr>
-        <w:tab/>
-      </w:r>
-      <w:r>
-        <w:rPr>
-          <w:bCs/>
-        </w:rPr>
-        <w:t>Accout server(  Ruby and Rails)</w:t>
-      </w:r>
-      <w:r>
-        <w:rPr>
-          <w:bCs/>
-        </w:rPr>
-        <w:t>:</w:t>
-      </w:r>
-    </w:p>
-    <w:p>
-      <w:pPr>
+          <w:rFonts w:ascii="Times New Roman" w:hAnsi="Times New Roman" w:cs="Times New Roman"/>
+          <w:bCs/>
+          <w:sz w:val="26"/>
+          <w:szCs w:val="26"/>
+        </w:rPr>
+      </w:pPr>
+      <w:r>
+        <w:rPr>
+          <w:rFonts w:ascii="Times New Roman" w:hAnsi="Times New Roman" w:cs="Times New Roman"/>
+          <w:bCs/>
+          <w:sz w:val="26"/>
+          <w:szCs w:val="26"/>
+        </w:rPr>
+        <w:t>Game Lobby Actor: Xử lý messages trong hàng chờ</w:t>
+      </w:r>
+    </w:p>
+    <w:p>
+      <w:pPr>
+        <w:pStyle w:val="ListParagraph"/>
+        <w:numPr>
+          <w:ilvl w:val="0"/>
+          <w:numId w:val="68"/>
+        </w:numPr>
         <w:spacing w:line="360" w:lineRule="auto"/>
-        <w:ind w:firstLine="1080"/>
         <w:jc w:val="both"/>
         <w:outlineLvl w:val="1"/>
         <w:rPr>
-          <w:bCs/>
-        </w:rPr>
-      </w:pPr>
-      <w:r>
-        <w:rPr>
-          <w:bCs/>
-        </w:rPr>
-        <w:t>Sử dụng Ruby và Rails, giúp việc khởi tạo 1 server cho việc đăng ký và đăng nhập nhanh chóng và dễ dàng. Đồng thời có thể tích hợp với làm giao diện website, giúp trò chơi linh hoạt hơn cho người dùng khi vừa có thể đăng ký trong game, vừa đăng ký ở website</w:t>
-      </w:r>
-    </w:p>
-    <w:p>
-      <w:pPr>
+          <w:rFonts w:ascii="Times New Roman" w:hAnsi="Times New Roman" w:cs="Times New Roman"/>
+          <w:bCs/>
+          <w:sz w:val="26"/>
+          <w:szCs w:val="26"/>
+        </w:rPr>
+      </w:pPr>
+      <w:r>
+        <w:rPr>
+          <w:rFonts w:ascii="Times New Roman" w:hAnsi="Times New Roman" w:cs="Times New Roman"/>
+          <w:bCs/>
+          <w:sz w:val="26"/>
+          <w:szCs w:val="26"/>
+        </w:rPr>
+        <w:t>Game Master Actor: Xử lý messages khi chơi game</w:t>
+      </w:r>
+    </w:p>
+    <w:p>
+      <w:pPr>
+        <w:pStyle w:val="ListParagraph"/>
+        <w:numPr>
+          <w:ilvl w:val="0"/>
+          <w:numId w:val="68"/>
+        </w:numPr>
         <w:spacing w:line="360" w:lineRule="auto"/>
-        <w:ind w:firstLine="360"/>
         <w:jc w:val="both"/>
         <w:outlineLvl w:val="1"/>
         <w:rPr>
-          <w:bCs/>
-        </w:rPr>
-      </w:pPr>
-      <w:r>
-        <w:rPr>
-          <w:bCs/>
-        </w:rPr>
-        <w:t>3</w:t>
-      </w:r>
-      <w:r>
-        <w:rPr>
-          <w:bCs/>
-        </w:rPr>
-        <w:t>.</w:t>
-      </w:r>
-      <w:r>
-        <w:rPr>
-          <w:bCs/>
-        </w:rPr>
-        <w:tab/>
-      </w:r>
-      <w:r>
-        <w:rPr>
-          <w:bCs/>
-        </w:rPr>
-        <w:t>In game server(C++ Socket)</w:t>
-      </w:r>
-      <w:r>
-        <w:rPr>
-          <w:bCs/>
-        </w:rPr>
-        <w:t>:</w:t>
-      </w:r>
-    </w:p>
-    <w:p>
-      <w:pPr>
+          <w:rFonts w:ascii="Times New Roman" w:hAnsi="Times New Roman" w:cs="Times New Roman"/>
+          <w:bCs/>
+          <w:sz w:val="26"/>
+          <w:szCs w:val="26"/>
+        </w:rPr>
+      </w:pPr>
+      <w:r>
+        <w:rPr>
+          <w:rFonts w:ascii="Times New Roman" w:hAnsi="Times New Roman" w:cs="Times New Roman"/>
+          <w:bCs/>
+          <w:sz w:val="26"/>
+          <w:szCs w:val="26"/>
+        </w:rPr>
+        <w:t>GameService : Xử lý việc gửi, nhận tín hiệu giữa client và actor</w:t>
+      </w:r>
+    </w:p>
+    <w:p>
+      <w:pPr>
+        <w:pStyle w:val="ListParagraph"/>
+        <w:numPr>
+          <w:ilvl w:val="0"/>
+          <w:numId w:val="68"/>
+        </w:numPr>
         <w:spacing w:line="360" w:lineRule="auto"/>
-        <w:ind w:firstLine="360"/>
         <w:jc w:val="both"/>
         <w:outlineLvl w:val="1"/>
         <w:rPr>
-          <w:bCs/>
-        </w:rPr>
-      </w:pPr>
-      <w:r>
-        <w:rPr>
-          <w:bCs/>
-        </w:rPr>
-        <w:tab/>
-        <w:t xml:space="preserve">     Sử dụng thuần C++ cho server gameplay giúp trò chơi đạt hiệu năng tốt nhất, dễ bảo trì và nâng cấp sau này.</w:t>
-      </w:r>
-    </w:p>
-    <w:p>
-      <w:pPr>
+          <w:rFonts w:ascii="Times New Roman" w:hAnsi="Times New Roman" w:cs="Times New Roman"/>
+          <w:bCs/>
+          <w:sz w:val="26"/>
+          <w:szCs w:val="26"/>
+        </w:rPr>
+      </w:pPr>
+      <w:r>
+        <w:rPr>
+          <w:rFonts w:ascii="Times New Roman" w:hAnsi="Times New Roman" w:cs="Times New Roman"/>
+          <w:bCs/>
+          <w:sz w:val="26"/>
+          <w:szCs w:val="26"/>
+        </w:rPr>
+        <w:t>Behavior: Các hàm sẽ xử dụng như tính điểm, tính logic,…</w:t>
+      </w:r>
+    </w:p>
+    <w:p>
+      <w:pPr>
+        <w:pStyle w:val="ListParagraph"/>
+        <w:numPr>
+          <w:ilvl w:val="0"/>
+          <w:numId w:val="68"/>
+        </w:numPr>
         <w:spacing w:line="360" w:lineRule="auto"/>
-        <w:ind w:firstLine="360"/>
         <w:jc w:val="both"/>
         <w:outlineLvl w:val="1"/>
         <w:rPr>
-          <w:bCs/>
-        </w:rPr>
-      </w:pPr>
-      <w:r>
-        <w:rPr>
-          <w:bCs/>
-        </w:rPr>
-        <w:t>4</w:t>
-      </w:r>
-      <w:r>
-        <w:rPr>
-          <w:bCs/>
-        </w:rPr>
-        <w:t>.</w:t>
-      </w:r>
-      <w:r>
-        <w:rPr>
-          <w:bCs/>
-        </w:rPr>
-        <w:tab/>
-      </w:r>
-      <w:r>
-        <w:rPr>
-          <w:bCs/>
-        </w:rPr>
-        <w:t>Database(Mysql):</w:t>
+          <w:rFonts w:ascii="Times New Roman" w:hAnsi="Times New Roman" w:cs="Times New Roman"/>
+          <w:bCs/>
+          <w:sz w:val="26"/>
+          <w:szCs w:val="26"/>
+        </w:rPr>
+      </w:pPr>
+      <w:r>
+        <w:rPr>
+          <w:rFonts w:ascii="Times New Roman" w:hAnsi="Times New Roman" w:cs="Times New Roman"/>
+          <w:bCs/>
+          <w:sz w:val="26"/>
+          <w:szCs w:val="26"/>
+        </w:rPr>
+        <w:t>Data: Lưu dữ liệu và event của người chơi/ người trong hàng chờ</w:t>
+      </w:r>
+    </w:p>
+    <w:p>
+      <w:pPr>
+        <w:pStyle w:val="ListParagraph"/>
+        <w:numPr>
+          <w:ilvl w:val="0"/>
+          <w:numId w:val="68"/>
+        </w:numPr>
+        <w:spacing w:line="360" w:lineRule="auto"/>
+        <w:jc w:val="both"/>
+        <w:outlineLvl w:val="1"/>
+        <w:rPr>
+          <w:rFonts w:ascii="Times New Roman" w:hAnsi="Times New Roman" w:cs="Times New Roman"/>
+          <w:bCs/>
+          <w:sz w:val="26"/>
+          <w:szCs w:val="26"/>
+        </w:rPr>
+      </w:pPr>
+      <w:r>
+        <w:rPr>
+          <w:rFonts w:ascii="Times New Roman" w:hAnsi="Times New Roman" w:cs="Times New Roman"/>
+          <w:bCs/>
+          <w:sz w:val="26"/>
+          <w:szCs w:val="26"/>
+        </w:rPr>
+        <w:t>EntryPoint: Setup server, https, ip, address,…</w:t>
       </w:r>
     </w:p>
     <w:p>
@@ -7307,20 +6932,20 @@
           <w:bCs/>
         </w:rPr>
       </w:pPr>
-      <w:bookmarkStart w:id="12" w:name="_Toc42174917"/>
+      <w:bookmarkStart w:id="13" w:name="_Toc42174917"/>
       <w:r>
         <w:rPr>
           <w:bCs/>
         </w:rPr>
         <w:tab/>
-        <w:t xml:space="preserve">Bạn sẽ nhập vai vào một tên hải tặc, đang trên hành trình đi tìm kho báu của mình. Bạn sẽ được du hành qua các vùng biển khác nhau. Ở mỗi nơi, bạn sẽ tìm được một bản đồ kho báu. Sử dụng bản đồ và tiến vào những hang động, những vùng biển sâu chứa đầy những kim cương, vàng bạc,… Bằng cách chọn khám phá một kho báu, bạn sẽ được đưa vào một màn chơi. Bạn dùng chiếc nỏ của mình bắn </w:t>
+        <w:t xml:space="preserve">Bạn sẽ nhập vai vào một tên hải tặc, đang trên hành trình đi tìm kho báu của mình. Bạn sẽ được du hành qua các vùng biển khác nhau. Ở mỗi nơi, bạn sẽ tìm được một bản đồ kho báu. Sử dụng bản đồ và tiến vào những hang động, những vùng biển sâu chứa đầy những kim cương, vàng bạc,… Bằng cách chọn khám phá </w:t>
       </w:r>
       <w:r>
         <w:rPr>
           <w:bCs/>
         </w:rPr>
         <w:lastRenderedPageBreak/>
-        <w:t>rụng những viên kim cương trùng màu trước khi thời gian của màn chơi kết thúc. Càng bắn được nhiều, kho báu của bạn sẽ càng nhiều hơn, và bạn có thể dùng để mua đồ, skin,… hỗ trợ cho hành trình về sau.</w:t>
+        <w:t>một kho báu, bạn sẽ được đưa vào một màn chơi. Bạn dùng chiếc nỏ của mình bắn rụng những viên kim cương trùng màu trước khi thời gian của màn chơi kết thúc. Càng bắn được nhiều, kho báu của bạn sẽ càng nhiều hơn, và bạn có thể dùng để mua đồ, skin,… hỗ trợ cho hành trình về sau.</w:t>
       </w:r>
     </w:p>
     <w:p>
@@ -7858,6 +7483,7 @@
         <w:rPr>
           <w:bCs/>
         </w:rPr>
+        <w:lastRenderedPageBreak/>
         <w:tab/>
         <w:t>Có thể phát triển các bộ skin khác cho nhân vật, súng bắn gems,…</w:t>
       </w:r>
@@ -7875,7 +7501,6 @@
         <w:rPr>
           <w:bCs/>
         </w:rPr>
-        <w:lastRenderedPageBreak/>
         <w:tab/>
         <w:t>Có thể ra các map mới: Đảo bóng đêm, Đảo người cá,… với gems và phần thưởng đa dạng hơn</w:t>
       </w:r>
@@ -7942,8 +7567,8 @@
       </w:r>
     </w:p>
     <w:p>
-      <w:bookmarkStart w:id="13" w:name="_Toc42174955"/>
-      <w:bookmarkEnd w:id="12"/>
+      <w:bookmarkStart w:id="14" w:name="_Toc42174955"/>
+      <w:bookmarkEnd w:id="13"/>
     </w:p>
     <w:p/>
     <w:p/>
@@ -8002,7 +7627,7 @@
         </w:rPr>
         <w:t>TÀI LIỆU THAM KHẢO</w:t>
       </w:r>
-      <w:bookmarkEnd w:id="13"/>
+      <w:bookmarkEnd w:id="14"/>
     </w:p>
     <w:p/>
     <w:p>
@@ -8157,7 +7782,7 @@
         </w:rPr>
         <w:t xml:space="preserve">. </w:t>
       </w:r>
-      <w:hyperlink r:id="rId20" w:history="1">
+      <w:hyperlink r:id="rId11" w:history="1">
         <w:r>
           <w:rPr>
             <w:rStyle w:val="Hyperlink"/>
@@ -8294,7 +7919,7 @@
         </w:rPr>
         <w:t xml:space="preserve">, </w:t>
       </w:r>
-      <w:hyperlink r:id="rId21" w:history="1">
+      <w:hyperlink r:id="rId12" w:history="1">
         <w:r>
           <w:rPr>
             <w:rStyle w:val="Hyperlink"/>
@@ -8423,7 +8048,7 @@
           <w:szCs w:val="28"/>
         </w:rPr>
       </w:pPr>
-      <w:bookmarkStart w:id="14" w:name="_Toc42174956"/>
+      <w:bookmarkStart w:id="15" w:name="_Toc42174956"/>
       <w:r>
         <w:rPr>
           <w:rFonts w:ascii="Times New Roman" w:hAnsi="Times New Roman" w:cs="Times New Roman"/>
@@ -8434,15 +8059,15 @@
         <w:lastRenderedPageBreak/>
         <w:t>PHỤ LỤC</w:t>
       </w:r>
-      <w:bookmarkEnd w:id="14"/>
+      <w:bookmarkEnd w:id="15"/>
     </w:p>
     <w:sectPr>
-      <w:headerReference w:type="even" r:id="rId22"/>
-      <w:headerReference w:type="default" r:id="rId23"/>
-      <w:footerReference w:type="even" r:id="rId24"/>
-      <w:footerReference w:type="default" r:id="rId25"/>
-      <w:headerReference w:type="first" r:id="rId26"/>
-      <w:footerReference w:type="first" r:id="rId27"/>
+      <w:headerReference w:type="even" r:id="rId13"/>
+      <w:headerReference w:type="default" r:id="rId14"/>
+      <w:footerReference w:type="even" r:id="rId15"/>
+      <w:footerReference w:type="default" r:id="rId16"/>
+      <w:headerReference w:type="first" r:id="rId17"/>
+      <w:footerReference w:type="first" r:id="rId18"/>
       <w:type w:val="continuous"/>
       <w:pgSz w:w="11909" w:h="16834" w:code="9"/>
       <w:pgMar w:top="1701" w:right="1134" w:bottom="1985" w:left="1985" w:header="720" w:footer="720" w:gutter="0"/>
@@ -10142,6 +9767,95 @@
     </w:lvl>
   </w:abstractNum>
   <w:abstractNum w:abstractNumId="11" w15:restartNumberingAfterBreak="0">
+    <w:nsid w:val="18774F73"/>
+    <w:multiLevelType w:val="hybridMultilevel"/>
+    <w:tmpl w:val="90D22A4E"/>
+    <w:lvl w:ilvl="0" w:tplc="6EB0F570">
+      <w:start w:val="1"/>
+      <w:numFmt w:val="decimal"/>
+      <w:lvlText w:val="%1."/>
+      <w:lvlJc w:val="left"/>
+      <w:pPr>
+        <w:ind w:left="2160" w:hanging="720"/>
+      </w:pPr>
+      <w:rPr>
+        <w:rFonts w:hint="default"/>
+      </w:rPr>
+    </w:lvl>
+    <w:lvl w:ilvl="1" w:tplc="04090019" w:tentative="1">
+      <w:start w:val="1"/>
+      <w:numFmt w:val="lowerLetter"/>
+      <w:lvlText w:val="%2."/>
+      <w:lvlJc w:val="left"/>
+      <w:pPr>
+        <w:ind w:left="2520" w:hanging="360"/>
+      </w:pPr>
+    </w:lvl>
+    <w:lvl w:ilvl="2" w:tplc="0409001B" w:tentative="1">
+      <w:start w:val="1"/>
+      <w:numFmt w:val="lowerRoman"/>
+      <w:lvlText w:val="%3."/>
+      <w:lvlJc w:val="right"/>
+      <w:pPr>
+        <w:ind w:left="3240" w:hanging="180"/>
+      </w:pPr>
+    </w:lvl>
+    <w:lvl w:ilvl="3" w:tplc="0409000F" w:tentative="1">
+      <w:start w:val="1"/>
+      <w:numFmt w:val="decimal"/>
+      <w:lvlText w:val="%4."/>
+      <w:lvlJc w:val="left"/>
+      <w:pPr>
+        <w:ind w:left="3960" w:hanging="360"/>
+      </w:pPr>
+    </w:lvl>
+    <w:lvl w:ilvl="4" w:tplc="04090019" w:tentative="1">
+      <w:start w:val="1"/>
+      <w:numFmt w:val="lowerLetter"/>
+      <w:lvlText w:val="%5."/>
+      <w:lvlJc w:val="left"/>
+      <w:pPr>
+        <w:ind w:left="4680" w:hanging="360"/>
+      </w:pPr>
+    </w:lvl>
+    <w:lvl w:ilvl="5" w:tplc="0409001B" w:tentative="1">
+      <w:start w:val="1"/>
+      <w:numFmt w:val="lowerRoman"/>
+      <w:lvlText w:val="%6."/>
+      <w:lvlJc w:val="right"/>
+      <w:pPr>
+        <w:ind w:left="5400" w:hanging="180"/>
+      </w:pPr>
+    </w:lvl>
+    <w:lvl w:ilvl="6" w:tplc="0409000F" w:tentative="1">
+      <w:start w:val="1"/>
+      <w:numFmt w:val="decimal"/>
+      <w:lvlText w:val="%7."/>
+      <w:lvlJc w:val="left"/>
+      <w:pPr>
+        <w:ind w:left="6120" w:hanging="360"/>
+      </w:pPr>
+    </w:lvl>
+    <w:lvl w:ilvl="7" w:tplc="04090019" w:tentative="1">
+      <w:start w:val="1"/>
+      <w:numFmt w:val="lowerLetter"/>
+      <w:lvlText w:val="%8."/>
+      <w:lvlJc w:val="left"/>
+      <w:pPr>
+        <w:ind w:left="6840" w:hanging="360"/>
+      </w:pPr>
+    </w:lvl>
+    <w:lvl w:ilvl="8" w:tplc="0409001B" w:tentative="1">
+      <w:start w:val="1"/>
+      <w:numFmt w:val="lowerRoman"/>
+      <w:lvlText w:val="%9."/>
+      <w:lvlJc w:val="right"/>
+      <w:pPr>
+        <w:ind w:left="7560" w:hanging="180"/>
+      </w:pPr>
+    </w:lvl>
+  </w:abstractNum>
+  <w:abstractNum w:abstractNumId="12" w15:restartNumberingAfterBreak="0">
     <w:nsid w:val="1A4E696C"/>
     <w:multiLevelType w:val="hybridMultilevel"/>
     <w:tmpl w:val="12884612"/>
@@ -10230,7 +9944,7 @@
       </w:pPr>
     </w:lvl>
   </w:abstractNum>
-  <w:abstractNum w:abstractNumId="12" w15:restartNumberingAfterBreak="0">
+  <w:abstractNum w:abstractNumId="13" w15:restartNumberingAfterBreak="0">
     <w:nsid w:val="1B8D3986"/>
     <w:multiLevelType w:val="multilevel"/>
     <w:tmpl w:val="AC3C2096"/>
@@ -10347,7 +10061,7 @@
       </w:rPr>
     </w:lvl>
   </w:abstractNum>
-  <w:abstractNum w:abstractNumId="13" w15:restartNumberingAfterBreak="0">
+  <w:abstractNum w:abstractNumId="14" w15:restartNumberingAfterBreak="0">
     <w:nsid w:val="1E5B4BB7"/>
     <w:multiLevelType w:val="hybridMultilevel"/>
     <w:tmpl w:val="C5E21F6A"/>
@@ -10460,7 +10174,7 @@
       </w:rPr>
     </w:lvl>
   </w:abstractNum>
-  <w:abstractNum w:abstractNumId="14" w15:restartNumberingAfterBreak="0">
+  <w:abstractNum w:abstractNumId="15" w15:restartNumberingAfterBreak="0">
     <w:nsid w:val="2A6C3E9C"/>
     <w:multiLevelType w:val="hybridMultilevel"/>
     <w:tmpl w:val="2DCE8D90"/>
@@ -10573,7 +10287,7 @@
       </w:rPr>
     </w:lvl>
   </w:abstractNum>
-  <w:abstractNum w:abstractNumId="15" w15:restartNumberingAfterBreak="0">
+  <w:abstractNum w:abstractNumId="16" w15:restartNumberingAfterBreak="0">
     <w:nsid w:val="2F3C46AE"/>
     <w:multiLevelType w:val="hybridMultilevel"/>
     <w:tmpl w:val="641ABDD8"/>
@@ -10686,7 +10400,7 @@
       </w:rPr>
     </w:lvl>
   </w:abstractNum>
-  <w:abstractNum w:abstractNumId="16" w15:restartNumberingAfterBreak="0">
+  <w:abstractNum w:abstractNumId="17" w15:restartNumberingAfterBreak="0">
     <w:nsid w:val="311A7E13"/>
     <w:multiLevelType w:val="hybridMultilevel"/>
     <w:tmpl w:val="F9A4C50C"/>
@@ -10799,7 +10513,7 @@
       </w:rPr>
     </w:lvl>
   </w:abstractNum>
-  <w:abstractNum w:abstractNumId="17" w15:restartNumberingAfterBreak="0">
+  <w:abstractNum w:abstractNumId="18" w15:restartNumberingAfterBreak="0">
     <w:nsid w:val="36087D81"/>
     <w:multiLevelType w:val="multilevel"/>
     <w:tmpl w:val="7F1CF004"/>
@@ -10920,7 +10634,7 @@
       </w:rPr>
     </w:lvl>
   </w:abstractNum>
-  <w:abstractNum w:abstractNumId="18" w15:restartNumberingAfterBreak="0">
+  <w:abstractNum w:abstractNumId="19" w15:restartNumberingAfterBreak="0">
     <w:nsid w:val="3CC52053"/>
     <w:multiLevelType w:val="hybridMultilevel"/>
     <w:tmpl w:val="720498D0"/>
@@ -11033,7 +10747,7 @@
       </w:rPr>
     </w:lvl>
   </w:abstractNum>
-  <w:abstractNum w:abstractNumId="19" w15:restartNumberingAfterBreak="0">
+  <w:abstractNum w:abstractNumId="20" w15:restartNumberingAfterBreak="0">
     <w:nsid w:val="3DC0226C"/>
     <w:multiLevelType w:val="hybridMultilevel"/>
     <w:tmpl w:val="EACE63B6"/>
@@ -11145,7 +10859,7 @@
       </w:rPr>
     </w:lvl>
   </w:abstractNum>
-  <w:abstractNum w:abstractNumId="20" w15:restartNumberingAfterBreak="0">
+  <w:abstractNum w:abstractNumId="21" w15:restartNumberingAfterBreak="0">
     <w:nsid w:val="3E1B5E54"/>
     <w:multiLevelType w:val="hybridMultilevel"/>
     <w:tmpl w:val="09D47546"/>
@@ -11258,7 +10972,7 @@
       </w:rPr>
     </w:lvl>
   </w:abstractNum>
-  <w:abstractNum w:abstractNumId="21" w15:restartNumberingAfterBreak="0">
+  <w:abstractNum w:abstractNumId="22" w15:restartNumberingAfterBreak="0">
     <w:nsid w:val="3E2A2000"/>
     <w:multiLevelType w:val="hybridMultilevel"/>
     <w:tmpl w:val="A5CC14CC"/>
@@ -11371,7 +11085,7 @@
       </w:rPr>
     </w:lvl>
   </w:abstractNum>
-  <w:abstractNum w:abstractNumId="22" w15:restartNumberingAfterBreak="0">
+  <w:abstractNum w:abstractNumId="23" w15:restartNumberingAfterBreak="0">
     <w:nsid w:val="408579AD"/>
     <w:multiLevelType w:val="hybridMultilevel"/>
     <w:tmpl w:val="61AECABA"/>
@@ -11484,7 +11198,7 @@
       </w:rPr>
     </w:lvl>
   </w:abstractNum>
-  <w:abstractNum w:abstractNumId="23" w15:restartNumberingAfterBreak="0">
+  <w:abstractNum w:abstractNumId="24" w15:restartNumberingAfterBreak="0">
     <w:nsid w:val="41867171"/>
     <w:multiLevelType w:val="hybridMultilevel"/>
     <w:tmpl w:val="BB36BC32"/>
@@ -11597,7 +11311,7 @@
       </w:rPr>
     </w:lvl>
   </w:abstractNum>
-  <w:abstractNum w:abstractNumId="24" w15:restartNumberingAfterBreak="0">
+  <w:abstractNum w:abstractNumId="25" w15:restartNumberingAfterBreak="0">
     <w:nsid w:val="4562771B"/>
     <w:multiLevelType w:val="hybridMultilevel"/>
     <w:tmpl w:val="4F38818E"/>
@@ -11690,7 +11404,7 @@
       </w:pPr>
     </w:lvl>
   </w:abstractNum>
-  <w:abstractNum w:abstractNumId="25" w15:restartNumberingAfterBreak="0">
+  <w:abstractNum w:abstractNumId="26" w15:restartNumberingAfterBreak="0">
     <w:nsid w:val="45BD263F"/>
     <w:multiLevelType w:val="multilevel"/>
     <w:tmpl w:val="08D08EFA"/>
@@ -11803,7 +11517,7 @@
       </w:rPr>
     </w:lvl>
   </w:abstractNum>
-  <w:abstractNum w:abstractNumId="26" w15:restartNumberingAfterBreak="0">
+  <w:abstractNum w:abstractNumId="27" w15:restartNumberingAfterBreak="0">
     <w:nsid w:val="482B5DD9"/>
     <w:multiLevelType w:val="hybridMultilevel"/>
     <w:tmpl w:val="55F4C828"/>
@@ -11916,7 +11630,7 @@
       </w:rPr>
     </w:lvl>
   </w:abstractNum>
-  <w:abstractNum w:abstractNumId="27" w15:restartNumberingAfterBreak="0">
+  <w:abstractNum w:abstractNumId="28" w15:restartNumberingAfterBreak="0">
     <w:nsid w:val="489B3945"/>
     <w:multiLevelType w:val="hybridMultilevel"/>
     <w:tmpl w:val="CA409EBA"/>
@@ -12050,7 +11764,7 @@
       </w:rPr>
     </w:lvl>
   </w:abstractNum>
-  <w:abstractNum w:abstractNumId="28" w15:restartNumberingAfterBreak="0">
+  <w:abstractNum w:abstractNumId="29" w15:restartNumberingAfterBreak="0">
     <w:nsid w:val="49354D8A"/>
     <w:multiLevelType w:val="hybridMultilevel"/>
     <w:tmpl w:val="CB04DF28"/>
@@ -12163,7 +11877,7 @@
       </w:rPr>
     </w:lvl>
   </w:abstractNum>
-  <w:abstractNum w:abstractNumId="29" w15:restartNumberingAfterBreak="0">
+  <w:abstractNum w:abstractNumId="30" w15:restartNumberingAfterBreak="0">
     <w:nsid w:val="4A4C1CA5"/>
     <w:multiLevelType w:val="hybridMultilevel"/>
     <w:tmpl w:val="28662CB8"/>
@@ -12276,7 +11990,7 @@
       </w:rPr>
     </w:lvl>
   </w:abstractNum>
-  <w:abstractNum w:abstractNumId="30" w15:restartNumberingAfterBreak="0">
+  <w:abstractNum w:abstractNumId="31" w15:restartNumberingAfterBreak="0">
     <w:nsid w:val="4AFF6495"/>
     <w:multiLevelType w:val="hybridMultilevel"/>
     <w:tmpl w:val="CFB28372"/>
@@ -12389,7 +12103,7 @@
       </w:rPr>
     </w:lvl>
   </w:abstractNum>
-  <w:abstractNum w:abstractNumId="31" w15:restartNumberingAfterBreak="0">
+  <w:abstractNum w:abstractNumId="32" w15:restartNumberingAfterBreak="0">
     <w:nsid w:val="4C257708"/>
     <w:multiLevelType w:val="hybridMultilevel"/>
     <w:tmpl w:val="A1C45E3C"/>
@@ -12502,7 +12216,7 @@
       </w:rPr>
     </w:lvl>
   </w:abstractNum>
-  <w:abstractNum w:abstractNumId="32" w15:restartNumberingAfterBreak="0">
+  <w:abstractNum w:abstractNumId="33" w15:restartNumberingAfterBreak="0">
     <w:nsid w:val="4D016A36"/>
     <w:multiLevelType w:val="hybridMultilevel"/>
     <w:tmpl w:val="E9923E82"/>
@@ -12615,7 +12329,7 @@
       </w:rPr>
     </w:lvl>
   </w:abstractNum>
-  <w:abstractNum w:abstractNumId="33" w15:restartNumberingAfterBreak="0">
+  <w:abstractNum w:abstractNumId="34" w15:restartNumberingAfterBreak="0">
     <w:nsid w:val="4D241B97"/>
     <w:multiLevelType w:val="hybridMultilevel"/>
     <w:tmpl w:val="518C00CC"/>
@@ -12728,7 +12442,7 @@
       </w:rPr>
     </w:lvl>
   </w:abstractNum>
-  <w:abstractNum w:abstractNumId="34" w15:restartNumberingAfterBreak="0">
+  <w:abstractNum w:abstractNumId="35" w15:restartNumberingAfterBreak="0">
     <w:nsid w:val="516B3E98"/>
     <w:multiLevelType w:val="hybridMultilevel"/>
     <w:tmpl w:val="3E2EC21E"/>
@@ -12841,7 +12555,7 @@
       </w:rPr>
     </w:lvl>
   </w:abstractNum>
-  <w:abstractNum w:abstractNumId="35" w15:restartNumberingAfterBreak="0">
+  <w:abstractNum w:abstractNumId="36" w15:restartNumberingAfterBreak="0">
     <w:nsid w:val="55C07D3D"/>
     <w:multiLevelType w:val="multilevel"/>
     <w:tmpl w:val="C80E77D4"/>
@@ -12954,7 +12668,7 @@
       </w:rPr>
     </w:lvl>
   </w:abstractNum>
-  <w:abstractNum w:abstractNumId="36" w15:restartNumberingAfterBreak="0">
+  <w:abstractNum w:abstractNumId="37" w15:restartNumberingAfterBreak="0">
     <w:nsid w:val="55E441E1"/>
     <w:multiLevelType w:val="hybridMultilevel"/>
     <w:tmpl w:val="E7D696D8"/>
@@ -13068,7 +12782,7 @@
       </w:rPr>
     </w:lvl>
   </w:abstractNum>
-  <w:abstractNum w:abstractNumId="37" w15:restartNumberingAfterBreak="0">
+  <w:abstractNum w:abstractNumId="38" w15:restartNumberingAfterBreak="0">
     <w:nsid w:val="57F6458D"/>
     <w:multiLevelType w:val="hybridMultilevel"/>
     <w:tmpl w:val="FC500B16"/>
@@ -13181,7 +12895,7 @@
       </w:rPr>
     </w:lvl>
   </w:abstractNum>
-  <w:abstractNum w:abstractNumId="38" w15:restartNumberingAfterBreak="0">
+  <w:abstractNum w:abstractNumId="39" w15:restartNumberingAfterBreak="0">
     <w:nsid w:val="597118B7"/>
     <w:multiLevelType w:val="hybridMultilevel"/>
     <w:tmpl w:val="B1F8F14A"/>
@@ -13294,7 +13008,7 @@
       </w:rPr>
     </w:lvl>
   </w:abstractNum>
-  <w:abstractNum w:abstractNumId="39" w15:restartNumberingAfterBreak="0">
+  <w:abstractNum w:abstractNumId="40" w15:restartNumberingAfterBreak="0">
     <w:nsid w:val="5B76089B"/>
     <w:multiLevelType w:val="hybridMultilevel"/>
     <w:tmpl w:val="CC882C12"/>
@@ -13407,7 +13121,7 @@
       </w:rPr>
     </w:lvl>
   </w:abstractNum>
-  <w:abstractNum w:abstractNumId="40" w15:restartNumberingAfterBreak="0">
+  <w:abstractNum w:abstractNumId="41" w15:restartNumberingAfterBreak="0">
     <w:nsid w:val="5C660BF0"/>
     <w:multiLevelType w:val="hybridMultilevel"/>
     <w:tmpl w:val="4F96C59E"/>
@@ -13520,7 +13234,7 @@
       </w:rPr>
     </w:lvl>
   </w:abstractNum>
-  <w:abstractNum w:abstractNumId="41" w15:restartNumberingAfterBreak="0">
+  <w:abstractNum w:abstractNumId="42" w15:restartNumberingAfterBreak="0">
     <w:nsid w:val="5CD92EE9"/>
     <w:multiLevelType w:val="hybridMultilevel"/>
     <w:tmpl w:val="CCFEDA36"/>
@@ -13633,7 +13347,7 @@
       </w:rPr>
     </w:lvl>
   </w:abstractNum>
-  <w:abstractNum w:abstractNumId="42" w15:restartNumberingAfterBreak="0">
+  <w:abstractNum w:abstractNumId="43" w15:restartNumberingAfterBreak="0">
     <w:nsid w:val="5FBD1B10"/>
     <w:multiLevelType w:val="hybridMultilevel"/>
     <w:tmpl w:val="F22C1948"/>
@@ -13746,7 +13460,7 @@
       </w:rPr>
     </w:lvl>
   </w:abstractNum>
-  <w:abstractNum w:abstractNumId="43" w15:restartNumberingAfterBreak="0">
+  <w:abstractNum w:abstractNumId="44" w15:restartNumberingAfterBreak="0">
     <w:nsid w:val="625A6A03"/>
     <w:multiLevelType w:val="multilevel"/>
     <w:tmpl w:val="6BB6B5B2"/>
@@ -13859,7 +13573,7 @@
       </w:rPr>
     </w:lvl>
   </w:abstractNum>
-  <w:abstractNum w:abstractNumId="44" w15:restartNumberingAfterBreak="0">
+  <w:abstractNum w:abstractNumId="45" w15:restartNumberingAfterBreak="0">
     <w:nsid w:val="6645345C"/>
     <w:multiLevelType w:val="hybridMultilevel"/>
     <w:tmpl w:val="BEF69C5A"/>
@@ -13972,7 +13686,7 @@
       </w:rPr>
     </w:lvl>
   </w:abstractNum>
-  <w:abstractNum w:abstractNumId="45" w15:restartNumberingAfterBreak="0">
+  <w:abstractNum w:abstractNumId="46" w15:restartNumberingAfterBreak="0">
     <w:nsid w:val="67962558"/>
     <w:multiLevelType w:val="hybridMultilevel"/>
     <w:tmpl w:val="91B2D766"/>
@@ -14085,7 +13799,7 @@
       </w:rPr>
     </w:lvl>
   </w:abstractNum>
-  <w:abstractNum w:abstractNumId="46" w15:restartNumberingAfterBreak="0">
+  <w:abstractNum w:abstractNumId="47" w15:restartNumberingAfterBreak="0">
     <w:nsid w:val="697C001E"/>
     <w:multiLevelType w:val="hybridMultilevel"/>
     <w:tmpl w:val="5EDA54CA"/>
@@ -14198,7 +13912,7 @@
       </w:rPr>
     </w:lvl>
   </w:abstractNum>
-  <w:abstractNum w:abstractNumId="47" w15:restartNumberingAfterBreak="0">
+  <w:abstractNum w:abstractNumId="48" w15:restartNumberingAfterBreak="0">
     <w:nsid w:val="69C90F7A"/>
     <w:multiLevelType w:val="hybridMultilevel"/>
     <w:tmpl w:val="B7DAC23E"/>
@@ -14311,7 +14025,7 @@
       </w:rPr>
     </w:lvl>
   </w:abstractNum>
-  <w:abstractNum w:abstractNumId="48" w15:restartNumberingAfterBreak="0">
+  <w:abstractNum w:abstractNumId="49" w15:restartNumberingAfterBreak="0">
     <w:nsid w:val="69E40DE1"/>
     <w:multiLevelType w:val="hybridMultilevel"/>
     <w:tmpl w:val="4BB0F388"/>
@@ -14424,7 +14138,7 @@
       </w:rPr>
     </w:lvl>
   </w:abstractNum>
-  <w:abstractNum w:abstractNumId="49" w15:restartNumberingAfterBreak="0">
+  <w:abstractNum w:abstractNumId="50" w15:restartNumberingAfterBreak="0">
     <w:nsid w:val="69E67378"/>
     <w:multiLevelType w:val="hybridMultilevel"/>
     <w:tmpl w:val="03F66BA8"/>
@@ -14537,7 +14251,7 @@
       </w:rPr>
     </w:lvl>
   </w:abstractNum>
-  <w:abstractNum w:abstractNumId="50" w15:restartNumberingAfterBreak="0">
+  <w:abstractNum w:abstractNumId="51" w15:restartNumberingAfterBreak="0">
     <w:nsid w:val="6B915752"/>
     <w:multiLevelType w:val="hybridMultilevel"/>
     <w:tmpl w:val="5F56FFD2"/>
@@ -14650,7 +14364,7 @@
       </w:rPr>
     </w:lvl>
   </w:abstractNum>
-  <w:abstractNum w:abstractNumId="51" w15:restartNumberingAfterBreak="0">
+  <w:abstractNum w:abstractNumId="52" w15:restartNumberingAfterBreak="0">
     <w:nsid w:val="6C95693D"/>
     <w:multiLevelType w:val="multilevel"/>
     <w:tmpl w:val="15AA57DC"/>
@@ -14763,7 +14477,7 @@
       </w:rPr>
     </w:lvl>
   </w:abstractNum>
-  <w:abstractNum w:abstractNumId="52" w15:restartNumberingAfterBreak="0">
+  <w:abstractNum w:abstractNumId="53" w15:restartNumberingAfterBreak="0">
     <w:nsid w:val="6D5D4FE2"/>
     <w:multiLevelType w:val="hybridMultilevel"/>
     <w:tmpl w:val="45D2FA24"/>
@@ -14876,7 +14590,7 @@
       </w:rPr>
     </w:lvl>
   </w:abstractNum>
-  <w:abstractNum w:abstractNumId="53" w15:restartNumberingAfterBreak="0">
+  <w:abstractNum w:abstractNumId="54" w15:restartNumberingAfterBreak="0">
     <w:nsid w:val="6DC728D2"/>
     <w:multiLevelType w:val="hybridMultilevel"/>
     <w:tmpl w:val="72243658"/>
@@ -14989,7 +14703,7 @@
       </w:rPr>
     </w:lvl>
   </w:abstractNum>
-  <w:abstractNum w:abstractNumId="54" w15:restartNumberingAfterBreak="0">
+  <w:abstractNum w:abstractNumId="55" w15:restartNumberingAfterBreak="0">
     <w:nsid w:val="6EA61F3E"/>
     <w:multiLevelType w:val="hybridMultilevel"/>
     <w:tmpl w:val="63F2C168"/>
@@ -15102,7 +14816,7 @@
       </w:rPr>
     </w:lvl>
   </w:abstractNum>
-  <w:abstractNum w:abstractNumId="55" w15:restartNumberingAfterBreak="0">
+  <w:abstractNum w:abstractNumId="56" w15:restartNumberingAfterBreak="0">
     <w:nsid w:val="70070BB7"/>
     <w:multiLevelType w:val="hybridMultilevel"/>
     <w:tmpl w:val="24C64C46"/>
@@ -15215,7 +14929,7 @@
       </w:rPr>
     </w:lvl>
   </w:abstractNum>
-  <w:abstractNum w:abstractNumId="56" w15:restartNumberingAfterBreak="0">
+  <w:abstractNum w:abstractNumId="57" w15:restartNumberingAfterBreak="0">
     <w:nsid w:val="72963973"/>
     <w:multiLevelType w:val="hybridMultilevel"/>
     <w:tmpl w:val="8AFA3846"/>
@@ -15307,7 +15021,96 @@
       </w:pPr>
     </w:lvl>
   </w:abstractNum>
-  <w:abstractNum w:abstractNumId="57" w15:restartNumberingAfterBreak="0">
+  <w:abstractNum w:abstractNumId="58" w15:restartNumberingAfterBreak="0">
+    <w:nsid w:val="72C53BBD"/>
+    <w:multiLevelType w:val="hybridMultilevel"/>
+    <w:tmpl w:val="2980605A"/>
+    <w:lvl w:ilvl="0" w:tplc="842C02D6">
+      <w:start w:val="1"/>
+      <w:numFmt w:val="decimal"/>
+      <w:lvlText w:val="%1."/>
+      <w:lvlJc w:val="left"/>
+      <w:pPr>
+        <w:ind w:left="1800" w:hanging="360"/>
+      </w:pPr>
+      <w:rPr>
+        <w:rFonts w:hint="default"/>
+      </w:rPr>
+    </w:lvl>
+    <w:lvl w:ilvl="1" w:tplc="04090019" w:tentative="1">
+      <w:start w:val="1"/>
+      <w:numFmt w:val="lowerLetter"/>
+      <w:lvlText w:val="%2."/>
+      <w:lvlJc w:val="left"/>
+      <w:pPr>
+        <w:ind w:left="2520" w:hanging="360"/>
+      </w:pPr>
+    </w:lvl>
+    <w:lvl w:ilvl="2" w:tplc="0409001B" w:tentative="1">
+      <w:start w:val="1"/>
+      <w:numFmt w:val="lowerRoman"/>
+      <w:lvlText w:val="%3."/>
+      <w:lvlJc w:val="right"/>
+      <w:pPr>
+        <w:ind w:left="3240" w:hanging="180"/>
+      </w:pPr>
+    </w:lvl>
+    <w:lvl w:ilvl="3" w:tplc="0409000F" w:tentative="1">
+      <w:start w:val="1"/>
+      <w:numFmt w:val="decimal"/>
+      <w:lvlText w:val="%4."/>
+      <w:lvlJc w:val="left"/>
+      <w:pPr>
+        <w:ind w:left="3960" w:hanging="360"/>
+      </w:pPr>
+    </w:lvl>
+    <w:lvl w:ilvl="4" w:tplc="04090019" w:tentative="1">
+      <w:start w:val="1"/>
+      <w:numFmt w:val="lowerLetter"/>
+      <w:lvlText w:val="%5."/>
+      <w:lvlJc w:val="left"/>
+      <w:pPr>
+        <w:ind w:left="4680" w:hanging="360"/>
+      </w:pPr>
+    </w:lvl>
+    <w:lvl w:ilvl="5" w:tplc="0409001B" w:tentative="1">
+      <w:start w:val="1"/>
+      <w:numFmt w:val="lowerRoman"/>
+      <w:lvlText w:val="%6."/>
+      <w:lvlJc w:val="right"/>
+      <w:pPr>
+        <w:ind w:left="5400" w:hanging="180"/>
+      </w:pPr>
+    </w:lvl>
+    <w:lvl w:ilvl="6" w:tplc="0409000F" w:tentative="1">
+      <w:start w:val="1"/>
+      <w:numFmt w:val="decimal"/>
+      <w:lvlText w:val="%7."/>
+      <w:lvlJc w:val="left"/>
+      <w:pPr>
+        <w:ind w:left="6120" w:hanging="360"/>
+      </w:pPr>
+    </w:lvl>
+    <w:lvl w:ilvl="7" w:tplc="04090019" w:tentative="1">
+      <w:start w:val="1"/>
+      <w:numFmt w:val="lowerLetter"/>
+      <w:lvlText w:val="%8."/>
+      <w:lvlJc w:val="left"/>
+      <w:pPr>
+        <w:ind w:left="6840" w:hanging="360"/>
+      </w:pPr>
+    </w:lvl>
+    <w:lvl w:ilvl="8" w:tplc="0409001B" w:tentative="1">
+      <w:start w:val="1"/>
+      <w:numFmt w:val="lowerRoman"/>
+      <w:lvlText w:val="%9."/>
+      <w:lvlJc w:val="right"/>
+      <w:pPr>
+        <w:ind w:left="7560" w:hanging="180"/>
+      </w:pPr>
+    </w:lvl>
+  </w:abstractNum>
+  <w:abstractNum w:abstractNumId="59" w15:restartNumberingAfterBreak="0">
     <w:nsid w:val="75C25C92"/>
     <w:multiLevelType w:val="hybridMultilevel"/>
     <w:tmpl w:val="E084D37C"/>
@@ -15420,7 +15223,7 @@
       </w:rPr>
     </w:lvl>
   </w:abstractNum>
-  <w:abstractNum w:abstractNumId="58" w15:restartNumberingAfterBreak="0">
+  <w:abstractNum w:abstractNumId="60" w15:restartNumberingAfterBreak="0">
     <w:nsid w:val="76BF5D2F"/>
     <w:multiLevelType w:val="hybridMultilevel"/>
     <w:tmpl w:val="3F6C65EA"/>
@@ -15533,7 +15336,7 @@
       </w:rPr>
     </w:lvl>
   </w:abstractNum>
-  <w:abstractNum w:abstractNumId="59" w15:restartNumberingAfterBreak="0">
+  <w:abstractNum w:abstractNumId="61" w15:restartNumberingAfterBreak="0">
     <w:nsid w:val="76E62035"/>
     <w:multiLevelType w:val="hybridMultilevel"/>
     <w:tmpl w:val="AC62C190"/>
@@ -15646,7 +15449,7 @@
       </w:rPr>
     </w:lvl>
   </w:abstractNum>
-  <w:abstractNum w:abstractNumId="60" w15:restartNumberingAfterBreak="0">
+  <w:abstractNum w:abstractNumId="62" w15:restartNumberingAfterBreak="0">
     <w:nsid w:val="7A2C39F1"/>
     <w:multiLevelType w:val="hybridMultilevel"/>
     <w:tmpl w:val="084EFBE6"/>
@@ -15759,7 +15562,7 @@
       </w:rPr>
     </w:lvl>
   </w:abstractNum>
-  <w:abstractNum w:abstractNumId="61" w15:restartNumberingAfterBreak="0">
+  <w:abstractNum w:abstractNumId="63" w15:restartNumberingAfterBreak="0">
     <w:nsid w:val="7A2C4B81"/>
     <w:multiLevelType w:val="hybridMultilevel"/>
     <w:tmpl w:val="999C7D4E"/>
@@ -15872,7 +15675,7 @@
       </w:rPr>
     </w:lvl>
   </w:abstractNum>
-  <w:abstractNum w:abstractNumId="62" w15:restartNumberingAfterBreak="0">
+  <w:abstractNum w:abstractNumId="64" w15:restartNumberingAfterBreak="0">
     <w:nsid w:val="7AE2029B"/>
     <w:multiLevelType w:val="multilevel"/>
     <w:tmpl w:val="6A6AFEC0"/>
@@ -15985,7 +15788,7 @@
       </w:rPr>
     </w:lvl>
   </w:abstractNum>
-  <w:abstractNum w:abstractNumId="63" w15:restartNumberingAfterBreak="0">
+  <w:abstractNum w:abstractNumId="65" w15:restartNumberingAfterBreak="0">
     <w:nsid w:val="7AFA1B9A"/>
     <w:multiLevelType w:val="hybridMultilevel"/>
     <w:tmpl w:val="49DCCCD0"/>
@@ -16098,7 +15901,7 @@
       </w:rPr>
     </w:lvl>
   </w:abstractNum>
-  <w:abstractNum w:abstractNumId="64" w15:restartNumberingAfterBreak="0">
+  <w:abstractNum w:abstractNumId="66" w15:restartNumberingAfterBreak="0">
     <w:nsid w:val="7C4402C9"/>
     <w:multiLevelType w:val="hybridMultilevel"/>
     <w:tmpl w:val="EBE2F6BA"/>
@@ -16211,7 +16014,7 @@
       </w:rPr>
     </w:lvl>
   </w:abstractNum>
-  <w:abstractNum w:abstractNumId="65" w15:restartNumberingAfterBreak="0">
+  <w:abstractNum w:abstractNumId="67" w15:restartNumberingAfterBreak="0">
     <w:nsid w:val="7E0B46ED"/>
     <w:multiLevelType w:val="hybridMultilevel"/>
     <w:tmpl w:val="5E68355C"/>
@@ -16325,19 +16128,19 @@
     </w:lvl>
   </w:abstractNum>
   <w:num w:numId="1">
-    <w:abstractNumId w:val="17"/>
+    <w:abstractNumId w:val="18"/>
   </w:num>
   <w:num w:numId="2">
-    <w:abstractNumId w:val="36"/>
+    <w:abstractNumId w:val="37"/>
   </w:num>
   <w:num w:numId="3">
-    <w:abstractNumId w:val="24"/>
+    <w:abstractNumId w:val="25"/>
   </w:num>
   <w:num w:numId="4">
-    <w:abstractNumId w:val="27"/>
+    <w:abstractNumId w:val="28"/>
   </w:num>
   <w:num w:numId="5">
-    <w:abstractNumId w:val="12"/>
+    <w:abstractNumId w:val="13"/>
   </w:num>
   <w:num w:numId="6">
     <w:abstractNumId w:val="7"/>
@@ -16346,106 +16149,106 @@
     <w:abstractNumId w:val="4"/>
   </w:num>
   <w:num w:numId="8">
-    <w:abstractNumId w:val="65"/>
+    <w:abstractNumId w:val="67"/>
   </w:num>
   <w:num w:numId="9">
-    <w:abstractNumId w:val="23"/>
+    <w:abstractNumId w:val="24"/>
   </w:num>
   <w:num w:numId="10">
-    <w:abstractNumId w:val="60"/>
+    <w:abstractNumId w:val="62"/>
   </w:num>
   <w:num w:numId="11">
-    <w:abstractNumId w:val="42"/>
+    <w:abstractNumId w:val="43"/>
   </w:num>
   <w:num w:numId="12">
-    <w:abstractNumId w:val="33"/>
+    <w:abstractNumId w:val="34"/>
   </w:num>
   <w:num w:numId="13">
-    <w:abstractNumId w:val="64"/>
+    <w:abstractNumId w:val="66"/>
   </w:num>
   <w:num w:numId="14">
-    <w:abstractNumId w:val="59"/>
+    <w:abstractNumId w:val="61"/>
   </w:num>
   <w:num w:numId="15">
-    <w:abstractNumId w:val="28"/>
+    <w:abstractNumId w:val="29"/>
   </w:num>
   <w:num w:numId="16">
-    <w:abstractNumId w:val="43"/>
+    <w:abstractNumId w:val="44"/>
   </w:num>
   <w:num w:numId="17">
-    <w:abstractNumId w:val="51"/>
+    <w:abstractNumId w:val="52"/>
   </w:num>
   <w:num w:numId="18">
     <w:abstractNumId w:val="8"/>
   </w:num>
   <w:num w:numId="19">
-    <w:abstractNumId w:val="29"/>
+    <w:abstractNumId w:val="30"/>
   </w:num>
   <w:num w:numId="20">
-    <w:abstractNumId w:val="61"/>
+    <w:abstractNumId w:val="63"/>
   </w:num>
   <w:num w:numId="21">
     <w:abstractNumId w:val="0"/>
   </w:num>
   <w:num w:numId="22">
-    <w:abstractNumId w:val="40"/>
+    <w:abstractNumId w:val="41"/>
   </w:num>
   <w:num w:numId="23">
-    <w:abstractNumId w:val="35"/>
+    <w:abstractNumId w:val="36"/>
   </w:num>
   <w:num w:numId="24">
-    <w:abstractNumId w:val="53"/>
+    <w:abstractNumId w:val="54"/>
   </w:num>
   <w:num w:numId="25">
+    <w:abstractNumId w:val="15"/>
+  </w:num>
+  <w:num w:numId="26">
     <w:abstractNumId w:val="14"/>
   </w:num>
-  <w:num w:numId="26">
-    <w:abstractNumId w:val="13"/>
+  <w:num w:numId="27">
+    <w:abstractNumId w:val="50"/>
   </w:num>
-  <w:num w:numId="27">
+  <w:num w:numId="28">
     <w:abstractNumId w:val="49"/>
   </w:num>
-  <w:num w:numId="28">
-    <w:abstractNumId w:val="48"/>
-  </w:num>
   <w:num w:numId="29">
-    <w:abstractNumId w:val="26"/>
+    <w:abstractNumId w:val="27"/>
   </w:num>
   <w:num w:numId="30">
-    <w:abstractNumId w:val="16"/>
+    <w:abstractNumId w:val="17"/>
   </w:num>
   <w:num w:numId="31">
     <w:abstractNumId w:val="10"/>
   </w:num>
   <w:num w:numId="32">
-    <w:abstractNumId w:val="37"/>
+    <w:abstractNumId w:val="38"/>
   </w:num>
   <w:num w:numId="33">
     <w:abstractNumId w:val="3"/>
   </w:num>
   <w:num w:numId="34">
+    <w:abstractNumId w:val="46"/>
+  </w:num>
+  <w:num w:numId="35">
+    <w:abstractNumId w:val="16"/>
+  </w:num>
+  <w:num w:numId="36">
+    <w:abstractNumId w:val="39"/>
+  </w:num>
+  <w:num w:numId="37">
+    <w:abstractNumId w:val="26"/>
+  </w:num>
+  <w:num w:numId="38">
+    <w:abstractNumId w:val="65"/>
+  </w:num>
+  <w:num w:numId="39">
+    <w:abstractNumId w:val="47"/>
+  </w:num>
+  <w:num w:numId="40">
     <w:abstractNumId w:val="45"/>
   </w:num>
-  <w:num w:numId="35">
-    <w:abstractNumId w:val="15"/>
-  </w:num>
-  <w:num w:numId="36">
-    <w:abstractNumId w:val="38"/>
-  </w:num>
-  <w:num w:numId="37">
-    <w:abstractNumId w:val="25"/>
-  </w:num>
-  <w:num w:numId="38">
-    <w:abstractNumId w:val="63"/>
-  </w:num>
-  <w:num w:numId="39">
-    <w:abstractNumId w:val="46"/>
-  </w:num>
-  <w:num w:numId="40">
-    <w:abstractNumId w:val="44"/>
-  </w:num>
   <w:num w:numId="41">
-    <w:abstractNumId w:val="47"/>
+    <w:abstractNumId w:val="48"/>
   </w:num>
   <w:num w:numId="42">
     <w:abstractNumId w:val="2"/>
@@ -16454,72 +16257,78 @@
     <w:abstractNumId w:val="9"/>
   </w:num>
   <w:num w:numId="44">
-    <w:abstractNumId w:val="50"/>
+    <w:abstractNumId w:val="51"/>
   </w:num>
   <w:num w:numId="45">
-    <w:abstractNumId w:val="62"/>
+    <w:abstractNumId w:val="64"/>
   </w:num>
   <w:num w:numId="46">
-    <w:abstractNumId w:val="55"/>
+    <w:abstractNumId w:val="56"/>
   </w:num>
   <w:num w:numId="47">
     <w:abstractNumId w:val="5"/>
   </w:num>
   <w:num w:numId="48">
-    <w:abstractNumId w:val="39"/>
+    <w:abstractNumId w:val="40"/>
   </w:num>
   <w:num w:numId="49">
-    <w:abstractNumId w:val="30"/>
+    <w:abstractNumId w:val="31"/>
   </w:num>
   <w:num w:numId="50">
-    <w:abstractNumId w:val="21"/>
+    <w:abstractNumId w:val="22"/>
   </w:num>
   <w:num w:numId="51">
-    <w:abstractNumId w:val="22"/>
+    <w:abstractNumId w:val="23"/>
   </w:num>
   <w:num w:numId="52">
-    <w:abstractNumId w:val="32"/>
+    <w:abstractNumId w:val="33"/>
   </w:num>
   <w:num w:numId="53">
-    <w:abstractNumId w:val="18"/>
+    <w:abstractNumId w:val="19"/>
   </w:num>
   <w:num w:numId="54">
     <w:abstractNumId w:val="1"/>
   </w:num>
   <w:num w:numId="55">
-    <w:abstractNumId w:val="58"/>
+    <w:abstractNumId w:val="60"/>
   </w:num>
   <w:num w:numId="56">
-    <w:abstractNumId w:val="54"/>
+    <w:abstractNumId w:val="55"/>
   </w:num>
   <w:num w:numId="57">
-    <w:abstractNumId w:val="31"/>
+    <w:abstractNumId w:val="32"/>
   </w:num>
   <w:num w:numId="58">
-    <w:abstractNumId w:val="41"/>
+    <w:abstractNumId w:val="42"/>
   </w:num>
   <w:num w:numId="59">
-    <w:abstractNumId w:val="52"/>
+    <w:abstractNumId w:val="53"/>
   </w:num>
   <w:num w:numId="60">
-    <w:abstractNumId w:val="34"/>
+    <w:abstractNumId w:val="35"/>
   </w:num>
   <w:num w:numId="61">
-    <w:abstractNumId w:val="20"/>
+    <w:abstractNumId w:val="21"/>
   </w:num>
   <w:num w:numId="62">
     <w:abstractNumId w:val="6"/>
   </w:num>
   <w:num w:numId="63">
-    <w:abstractNumId w:val="56"/>
+    <w:abstractNumId w:val="57"/>
   </w:num>
   <w:num w:numId="64">
-    <w:abstractNumId w:val="19"/>
+    <w:abstractNumId w:val="20"/>
   </w:num>
   <w:num w:numId="65">
-    <w:abstractNumId w:val="57"/>
+    <w:abstractNumId w:val="59"/>
   </w:num>
   <w:num w:numId="66">
+    <w:abstractNumId w:val="12"/>
+  </w:num>
+  <w:num w:numId="67">
+    <w:abstractNumId w:val="58"/>
+  </w:num>
+  <w:num w:numId="68">
     <w:abstractNumId w:val="11"/>
   </w:num>
   <w:numIdMacAtCleanup w:val="62"/>

</xml_diff>